<commit_message>
Just some document notes
</commit_message>
<xml_diff>
--- a/Rough draft comment notes.docx
+++ b/Rough draft comment notes.docx
@@ -198,6 +198,33 @@
     </w:p>
     <w:p/>
     <w:p>
+      <w:r>
+        <w:t xml:space="preserve">// implication: What do you get out of </w:t>
+      </w:r>
+      <w:proofErr w:type="spellStart"/>
+      <w:r>
+        <w:t>kotlin</w:t>
+      </w:r>
+      <w:proofErr w:type="spellEnd"/>
+      <w:r>
+        <w:t>.</w:t>
+      </w:r>
+    </w:p>
+    <w:p>
+      <w:r>
+        <w:t>Kotlin is fairly young (official release 2016), but it is the new hot language especially in the android development world. You could find several articles online, that all say one thing in common for Kotlin. “Android development will become increasingly Kotlin-</w:t>
+      </w:r>
+      <w:proofErr w:type="gramStart"/>
+      <w:r>
+        <w:t>first”(</w:t>
+      </w:r>
+      <w:proofErr w:type="gramEnd"/>
+      <w:r>
+        <w:t xml:space="preserve"> or simply, that Kotlin is Google’s preferred language for Android app development. </w:t>
+      </w:r>
+    </w:p>
+    <w:p/>
+    <w:p>
       <w:pPr>
         <w:pStyle w:val="ListParagraph"/>
         <w:numPr>
@@ -261,7 +288,11 @@
     <w:p/>
     <w:p>
       <w:r>
-        <w:t>The proposal in this paper, is the suggestion of creating a project-based study plan for students who have taken that first step in programming. Students desiring to go towards a development role, wishing to learn a second language, could utilize this style of course to learn a second programming language such as Kotlin, which they can build upon as they go through several other courses over the time as a student. Since the student has already taken the fundamental (such as python), then can jump into this course to showcase their ability to learn a language in a practical way to not only create an app, but also over time, they can build upon the art of creating applications as they learn more about database and servers as they continue their time as an IT student.</w:t>
+        <w:t xml:space="preserve">The proposal in this paper, is the suggestion of creating a project-based study plan for students who have taken that first step in programming. Students desiring to go towards a development role, wishing to learn a second language, could utilize this style of course to learn a second programming language such as Kotlin, which they can build upon as they go through several other courses over the time as a student. Since the student has already taken the fundamental (such as python), then can jump into this course to showcase their ability to learn a language in </w:t>
+      </w:r>
+      <w:r>
+        <w:lastRenderedPageBreak/>
+        <w:t>a practical way to not only create an app, but also over time, they can build upon the art of creating applications as they learn more about database and servers as they continue their time as an IT student.</w:t>
       </w:r>
     </w:p>
     <w:p/>
@@ -326,7 +357,26 @@
         <w:t>Diagram of the flow and skills learn at each stage of the flow</w:t>
       </w:r>
     </w:p>
-    <w:p/>
+    <w:p>
+      <w:pPr>
+        <w:pStyle w:val="ListParagraph"/>
+        <w:numPr>
+          <w:ilvl w:val="0"/>
+          <w:numId w:val="3"/>
+        </w:numPr>
+      </w:pPr>
+      <w:r>
+        <w:t>Creating a list of acquired skills per task completed.</w:t>
+      </w:r>
+    </w:p>
+    <w:p/>
+    <w:p>
+      <w:pPr>
+        <w:pBdr>
+          <w:bottom w:val="single" w:sz="12" w:space="1" w:color="auto"/>
+        </w:pBdr>
+      </w:pPr>
+    </w:p>
     <w:p/>
     <w:p>
       <w:pPr>
@@ -347,16 +397,24 @@
       </w:r>
     </w:p>
     <w:p/>
-    <w:p>
-      <w:pPr>
-        <w:pStyle w:val="ListParagraph"/>
-        <w:numPr>
-          <w:ilvl w:val="0"/>
-          <w:numId w:val="3"/>
-        </w:numPr>
-      </w:pPr>
-      <w:r>
-        <w:t>Creating a list of acquired skills per task completed.</w:t>
+    <w:p/>
+    <w:p>
+      <w:r>
+        <w:t>Why did I choose Kotlin for my project?</w:t>
+      </w:r>
+    </w:p>
+    <w:p>
+      <w:r>
+        <w:t>Firstly, to test the approach of project</w:t>
+      </w:r>
+      <w:r>
+        <w:t>-</w:t>
+      </w:r>
+      <w:r>
+        <w:t xml:space="preserve">based learning, I had to venture into an area I did not know of too well, which would be mobile app development. After researching the popular languages for development, Kotlin was the best option. Swift could have been the </w:t>
+      </w:r>
+      <w:r>
+        <w:t>better choice, but seeing on the long run, how android is more dominate globally, Kotlin was the winner. As for the project scope, having to track so many receipts, losing them, and at times, perhaps you lose your card that it was bought on. So, with the replacement of the card, and the loss of your receipt that item is no longer returnable? Some stores are changing policy to prevent returns for merchandise credit as well. This is where the idea came, could I create an app, that will be able to store the receipt digitally, where each item is searchable by its barcode, and could then pull up the receipt barcode for when I wish to return the item.</w:t>
       </w:r>
     </w:p>
     <w:sectPr>

</xml_diff>